<commit_message>
Cambios en la mec. secundaria
</commit_message>
<xml_diff>
--- a/Game Design/Sistemas de combate/Sist. mezcla de colores/Sistema de combate.docx
+++ b/Game Design/Sistemas de combate/Sist. mezcla de colores/Sistema de combate.docx
@@ -788,7 +788,14 @@
           <w:sz w:val="24"/>
           <w:lang w:val="es-AR"/>
         </w:rPr>
-        <w:t>Cuando entramos en un combate lo más destacable y lo principal que vamos a ver es a nuestras unidades ubicadas en una formación con forma de diamante que podríamos decir que se puede definir antes de la pelea (o al explorar).</w:t>
+        <w:t xml:space="preserve">Cuando entramos en un combate lo más destacable y lo principal que vamos a ver es a nuestras unidades ubicadas en una </w:t>
+      </w:r>
+      <w:r>
+        <w:rPr>
+          <w:sz w:val="24"/>
+          <w:lang w:val="es-AR"/>
+        </w:rPr>
+        <w:t>formación con forma de diamante.</w:t>
       </w:r>
     </w:p>
     <w:p>
@@ -989,53 +996,39 @@
       </w:r>
       <w:r>
         <w:rPr>
-          <w:sz w:val="24"/>
-          <w:lang w:val="es-AR"/>
-        </w:rPr>
-        <w:t>Por otro lado, el pequeño orbe en el medio de nuestro diamante que entrará en juego más adelante.</w:t>
-      </w:r>
-    </w:p>
-    <w:p>
-      <w:pPr>
-        <w:pStyle w:val="Prrafodelista"/>
-        <w:rPr>
-          <w:sz w:val="24"/>
-          <w:lang w:val="es-AR"/>
-        </w:rPr>
-      </w:pPr>
-      <w:r>
-        <w:rPr>
-          <w:sz w:val="24"/>
-          <w:lang w:val="es-AR"/>
-        </w:rPr>
-        <w:lastRenderedPageBreak/>
-        <w:t>Las 2 últimas partes importantes a ver serían el orden de los turnos que irán en base a la velocidad de cada personaje (+ un poco de RNG) y las 3 acciones que puede tomar un personaje en su turno: “Atacar”, “</w:t>
-      </w:r>
-      <w:proofErr w:type="spellStart"/>
-      <w:r>
-        <w:rPr>
-          <w:sz w:val="24"/>
-          <w:lang w:val="es-AR"/>
-        </w:rPr>
-        <w:t>Items</w:t>
-      </w:r>
-      <w:proofErr w:type="spellEnd"/>
-      <w:r>
-        <w:rPr>
-          <w:sz w:val="24"/>
-          <w:lang w:val="es-AR"/>
-        </w:rPr>
-        <w:t>”, “Moverse”.</w:t>
-      </w:r>
-    </w:p>
-    <w:p>
-      <w:pPr>
-        <w:pStyle w:val="Prrafodelista"/>
-        <w:rPr>
-          <w:sz w:val="24"/>
-          <w:lang w:val="es-AR"/>
-        </w:rPr>
-      </w:pPr>
+          <w:noProof/>
+          <w:lang w:val="es-AR"/>
+        </w:rPr>
+        <w:t xml:space="preserve">Y por </w:t>
+      </w:r>
+      <w:r>
+        <w:rPr>
+          <w:noProof/>
+          <w:lang w:val="es-AR"/>
+        </w:rPr>
+        <w:t>último tambien veremos un</w:t>
+      </w:r>
+      <w:r>
+        <w:rPr>
+          <w:sz w:val="24"/>
+          <w:lang w:val="es-AR"/>
+        </w:rPr>
+        <w:t xml:space="preserve"> orbe en el medio de </w:t>
+      </w:r>
+      <w:r>
+        <w:rPr>
+          <w:sz w:val="24"/>
+          <w:lang w:val="es-AR"/>
+        </w:rPr>
+        <w:t xml:space="preserve">nuestra formación, el cual </w:t>
+      </w:r>
+      <w:r>
+        <w:rPr>
+          <w:sz w:val="24"/>
+          <w:lang w:val="es-AR"/>
+        </w:rPr>
+        <w:t>entrará en juego más adelante.</w:t>
+      </w:r>
     </w:p>
     <w:p>
       <w:pPr>
@@ -1045,18 +1038,27 @@
           <w:numId w:val="1"/>
         </w:numPr>
         <w:rPr>
+          <w:i/>
+          <w:sz w:val="24"/>
+          <w:lang w:val="es-AR"/>
+        </w:rPr>
+      </w:pPr>
+      <w:r>
+        <w:rPr>
           <w:b/>
           <w:sz w:val="24"/>
           <w:lang w:val="es-AR"/>
         </w:rPr>
-      </w:pPr>
+        <w:lastRenderedPageBreak/>
+        <w:t>M</w:t>
+      </w:r>
       <w:r>
         <w:rPr>
           <w:b/>
           <w:sz w:val="24"/>
           <w:lang w:val="es-AR"/>
         </w:rPr>
-        <w:t>Mecánica principal y secundaria:</w:t>
+        <w:t>ecánicas del juego:</w:t>
       </w:r>
     </w:p>
     <w:p>
@@ -1068,6 +1070,14 @@
           <w:lang w:val="es-AR"/>
         </w:rPr>
       </w:pPr>
+      <w:r>
+        <w:rPr>
+          <w:i/>
+          <w:sz w:val="24"/>
+          <w:lang w:val="es-AR"/>
+        </w:rPr>
+        <w:t xml:space="preserve"> </w:t>
+      </w:r>
       <w:proofErr w:type="spellStart"/>
       <w:r>
         <w:rPr>
@@ -1075,7 +1085,23 @@
           <w:sz w:val="24"/>
           <w:lang w:val="es-AR"/>
         </w:rPr>
-        <w:t>Discaimer</w:t>
+        <w:t>Disc</w:t>
+      </w:r>
+      <w:r>
+        <w:rPr>
+          <w:i/>
+          <w:sz w:val="24"/>
+          <w:lang w:val="es-AR"/>
+        </w:rPr>
+        <w:t>l</w:t>
+      </w:r>
+      <w:r>
+        <w:rPr>
+          <w:i/>
+          <w:sz w:val="24"/>
+          <w:lang w:val="es-AR"/>
+        </w:rPr>
+        <w:t>aimer</w:t>
       </w:r>
       <w:proofErr w:type="spellEnd"/>
       <w:r>
@@ -1091,39 +1117,267 @@
       <w:pPr>
         <w:pStyle w:val="Prrafodelista"/>
         <w:rPr>
-          <w:sz w:val="24"/>
-          <w:lang w:val="es-AR"/>
-        </w:rPr>
-      </w:pPr>
-      <w:r>
-        <w:rPr>
-          <w:sz w:val="24"/>
-          <w:lang w:val="es-AR"/>
-        </w:rPr>
-        <w:t>Empezando por la mecánica secundaria, el color de cada cuadrante tendrá un efecto en las habilidades que use la persona que este parado sobre él y también tendrá un efecto menor en los personajes que estén a sus costados (que compartan un borde).</w:t>
-      </w:r>
-    </w:p>
-    <w:p>
-      <w:pPr>
-        <w:pStyle w:val="Prrafodelista"/>
-        <w:rPr>
-          <w:sz w:val="24"/>
-          <w:lang w:val="es-AR"/>
-        </w:rPr>
-      </w:pPr>
-      <w:r>
-        <w:rPr>
-          <w:sz w:val="24"/>
-          <w:lang w:val="es-AR"/>
-        </w:rPr>
-        <w:t>Por ejemplo, nuestro mago comenzó el combate con luz azul, lo que redu</w:t>
-      </w:r>
-      <w:r>
-        <w:rPr>
-          <w:sz w:val="24"/>
-          <w:lang w:val="es-AR"/>
-        </w:rPr>
-        <w:t xml:space="preserve">cirá el costo de maná de sus habilidades. Y cómo está al lado de un cuadrante verde y uno amarillo recibirá un pequeño </w:t>
+          <w:i/>
+          <w:sz w:val="24"/>
+          <w:lang w:val="es-AR"/>
+        </w:rPr>
+      </w:pPr>
+    </w:p>
+    <w:p>
+      <w:pPr>
+        <w:ind w:left="720"/>
+        <w:rPr>
+          <w:b/>
+          <w:sz w:val="24"/>
+          <w:lang w:val="es-AR"/>
+        </w:rPr>
+      </w:pPr>
+      <w:r>
+        <w:rPr>
+          <w:b/>
+          <w:sz w:val="24"/>
+          <w:lang w:val="es-AR"/>
+        </w:rPr>
+        <w:t>Cuadrantes y Colores:</w:t>
+      </w:r>
+    </w:p>
+    <w:p>
+      <w:pPr>
+        <w:ind w:left="720"/>
+        <w:rPr>
+          <w:sz w:val="24"/>
+          <w:lang w:val="es-AR"/>
+        </w:rPr>
+      </w:pPr>
+      <w:r>
+        <w:rPr>
+          <w:sz w:val="24"/>
+          <w:lang w:val="es-AR"/>
+        </w:rPr>
+        <w:t>Cada personaje estará en una cierta posición, estas tendrán un color asignado, así como vimos en la imagen anterior. Este color se define de diferentes formas:</w:t>
+      </w:r>
+    </w:p>
+    <w:p>
+      <w:pPr>
+        <w:ind w:left="720"/>
+        <w:rPr>
+          <w:sz w:val="24"/>
+          <w:lang w:val="es-AR"/>
+        </w:rPr>
+      </w:pPr>
+      <w:r>
+        <w:rPr>
+          <w:sz w:val="24"/>
+          <w:lang w:val="es-AR"/>
+        </w:rPr>
+        <w:t>-Al comienzo del combate tiene</w:t>
+      </w:r>
+      <w:r>
+        <w:rPr>
+          <w:sz w:val="24"/>
+          <w:lang w:val="es-AR"/>
+        </w:rPr>
+        <w:t>n</w:t>
+      </w:r>
+      <w:r>
+        <w:rPr>
+          <w:sz w:val="24"/>
+          <w:lang w:val="es-AR"/>
+        </w:rPr>
+        <w:t xml:space="preserve"> el color de nuestra</w:t>
+      </w:r>
+      <w:r>
+        <w:rPr>
+          <w:sz w:val="24"/>
+          <w:lang w:val="es-AR"/>
+        </w:rPr>
+        <w:t>s</w:t>
+      </w:r>
+      <w:r>
+        <w:rPr>
+          <w:sz w:val="24"/>
+          <w:lang w:val="es-AR"/>
+        </w:rPr>
+        <w:t xml:space="preserve"> habilidad</w:t>
+      </w:r>
+      <w:r>
+        <w:rPr>
+          <w:sz w:val="24"/>
+          <w:lang w:val="es-AR"/>
+        </w:rPr>
+        <w:t>es</w:t>
+      </w:r>
+      <w:r>
+        <w:rPr>
+          <w:sz w:val="24"/>
+          <w:lang w:val="es-AR"/>
+        </w:rPr>
+        <w:t xml:space="preserve"> de exploración</w:t>
+      </w:r>
+      <w:r>
+        <w:rPr>
+          <w:sz w:val="24"/>
+          <w:lang w:val="es-AR"/>
+        </w:rPr>
+        <w:t xml:space="preserve"> (cada personaje tiene una habilidad)</w:t>
+      </w:r>
+      <w:r>
+        <w:rPr>
+          <w:sz w:val="24"/>
+          <w:lang w:val="es-AR"/>
+        </w:rPr>
+        <w:t>.</w:t>
+      </w:r>
+    </w:p>
+    <w:p>
+      <w:pPr>
+        <w:ind w:left="720"/>
+        <w:rPr>
+          <w:sz w:val="24"/>
+          <w:lang w:val="es-AR"/>
+        </w:rPr>
+      </w:pPr>
+      <w:r>
+        <w:rPr>
+          <w:sz w:val="24"/>
+          <w:lang w:val="es-AR"/>
+        </w:rPr>
+        <w:t>-Luego de u</w:t>
+      </w:r>
+      <w:r>
+        <w:rPr>
+          <w:sz w:val="24"/>
+          <w:lang w:val="es-AR"/>
+        </w:rPr>
+        <w:t xml:space="preserve">sar una habilidad el color del cuadrante en el que está parado nuestro personaje es </w:t>
+      </w:r>
+      <w:r>
+        <w:rPr>
+          <w:sz w:val="24"/>
+          <w:lang w:val="es-AR"/>
+        </w:rPr>
+        <w:t>reemplazado</w:t>
+      </w:r>
+      <w:r>
+        <w:rPr>
+          <w:sz w:val="24"/>
+          <w:lang w:val="es-AR"/>
+        </w:rPr>
+        <w:t xml:space="preserve"> por el de la habilidad</w:t>
+      </w:r>
+      <w:r>
+        <w:rPr>
+          <w:sz w:val="24"/>
+          <w:lang w:val="es-AR"/>
+        </w:rPr>
+        <w:t>.</w:t>
+      </w:r>
+    </w:p>
+    <w:p>
+      <w:pPr>
+        <w:ind w:left="720"/>
+        <w:rPr>
+          <w:sz w:val="24"/>
+          <w:lang w:val="es-AR"/>
+        </w:rPr>
+      </w:pPr>
+      <w:r>
+        <w:rPr>
+          <w:sz w:val="24"/>
+          <w:lang w:val="es-AR"/>
+        </w:rPr>
+        <w:t>-Los enemigos pueden cambiar los colores con ciertos ataques.</w:t>
+      </w:r>
+    </w:p>
+    <w:p>
+      <w:pPr>
+        <w:ind w:left="720"/>
+        <w:rPr>
+          <w:sz w:val="24"/>
+          <w:lang w:val="es-AR"/>
+        </w:rPr>
+      </w:pPr>
+      <w:r>
+        <w:rPr>
+          <w:sz w:val="24"/>
+          <w:lang w:val="es-AR"/>
+        </w:rPr>
+        <w:t>-Podemos usar un ítem para cambiar el color de un cuadrante.</w:t>
+      </w:r>
+    </w:p>
+    <w:p>
+      <w:pPr>
+        <w:ind w:left="720"/>
+        <w:rPr>
+          <w:sz w:val="24"/>
+          <w:lang w:val="es-AR"/>
+        </w:rPr>
+      </w:pPr>
+    </w:p>
+    <w:p>
+      <w:pPr>
+        <w:ind w:left="720"/>
+        <w:rPr>
+          <w:b/>
+          <w:sz w:val="24"/>
+          <w:lang w:val="es-AR"/>
+        </w:rPr>
+      </w:pPr>
+      <w:r>
+        <w:rPr>
+          <w:b/>
+          <w:sz w:val="24"/>
+          <w:lang w:val="es-AR"/>
+        </w:rPr>
+        <w:t>Efectos y Habilidades:</w:t>
+      </w:r>
+    </w:p>
+    <w:p>
+      <w:pPr>
+        <w:pStyle w:val="Prrafodelista"/>
+        <w:rPr>
+          <w:sz w:val="24"/>
+          <w:lang w:val="es-AR"/>
+        </w:rPr>
+      </w:pPr>
+      <w:r>
+        <w:rPr>
+          <w:sz w:val="24"/>
+          <w:lang w:val="es-AR"/>
+        </w:rPr>
+        <w:t>Cuando lancemos una habilidad con un personaje esta se verá afectada por el color que tiene nuestro cuadrante actualmente, causando un cambio en el tipo de daño realizado.</w:t>
+      </w:r>
+    </w:p>
+    <w:p>
+      <w:pPr>
+        <w:pStyle w:val="Prrafodelista"/>
+        <w:rPr>
+          <w:sz w:val="24"/>
+          <w:lang w:val="es-AR"/>
+        </w:rPr>
+      </w:pPr>
+      <w:r>
+        <w:rPr>
+          <w:sz w:val="24"/>
+          <w:lang w:val="es-AR"/>
+        </w:rPr>
+        <w:t>Por ejemplo: Nuestro personaje lanzará una bola de fuego (rojo) pero está parado sobre un cuadrante de color azul, haciendo que pase a ser una descarga de vapor que hace daño de viento (u otro posible escenario sería que haga daño de agua y fuego)</w:t>
+      </w:r>
+    </w:p>
+    <w:p>
+      <w:pPr>
+        <w:pStyle w:val="Prrafodelista"/>
+        <w:rPr>
+          <w:sz w:val="24"/>
+          <w:lang w:val="es-AR"/>
+        </w:rPr>
+      </w:pPr>
+      <w:r>
+        <w:rPr>
+          <w:sz w:val="24"/>
+          <w:lang w:val="es-AR"/>
+        </w:rPr>
+        <w:t xml:space="preserve">Estos efectos cambiarán exclusivamente el tipo de daño que realizaremos, dejando otros efectos sin tocar, por ejemplo, un rayo que </w:t>
       </w:r>
       <w:proofErr w:type="spellStart"/>
       <w:r>
@@ -1131,7 +1385,7 @@
           <w:sz w:val="24"/>
           <w:lang w:val="es-AR"/>
         </w:rPr>
-        <w:t>boost</w:t>
+        <w:t>stunea</w:t>
       </w:r>
       <w:proofErr w:type="spellEnd"/>
       <w:r>
@@ -1139,64 +1393,107 @@
           <w:sz w:val="24"/>
           <w:lang w:val="es-AR"/>
         </w:rPr>
-        <w:t xml:space="preserve"> a su velocidad y a su vida.</w:t>
-      </w:r>
-    </w:p>
-    <w:p>
-      <w:pPr>
-        <w:pStyle w:val="Prrafodelista"/>
-        <w:rPr>
-          <w:sz w:val="24"/>
-          <w:lang w:val="es-AR"/>
-        </w:rPr>
-      </w:pPr>
-    </w:p>
-    <w:p>
-      <w:pPr>
-        <w:pStyle w:val="Prrafodelista"/>
-        <w:rPr>
-          <w:sz w:val="24"/>
-          <w:lang w:val="es-AR"/>
-        </w:rPr>
-      </w:pPr>
-      <w:r>
-        <w:rPr>
-          <w:sz w:val="24"/>
-          <w:lang w:val="es-AR"/>
-        </w:rPr>
-        <w:t>Pasando a la mecánica principal, el orbe en el centro del diamante. Este orbe estará roto siempre y cuando no tengamos una combinación estable entre nuestros personajes, haciendo que no tenga ningún uso.</w:t>
-      </w:r>
-    </w:p>
-    <w:p>
-      <w:pPr>
-        <w:pStyle w:val="Prrafodelista"/>
-        <w:rPr>
-          <w:sz w:val="24"/>
-          <w:lang w:val="es-AR"/>
-        </w:rPr>
-      </w:pPr>
-      <w:r>
-        <w:rPr>
-          <w:sz w:val="24"/>
-          <w:lang w:val="es-AR"/>
-        </w:rPr>
-        <w:t>Pero en cuanto nuestros personajes creen una combinación entre sus colores cómo por ejemplo iluminar todos los cuadrantes de rojo. En ese momento el orbe se iluminará y un símbolo aparecerá en él.</w:t>
-      </w:r>
-    </w:p>
-    <w:p>
-      <w:pPr>
-        <w:pStyle w:val="Prrafodelista"/>
-        <w:rPr>
-          <w:sz w:val="24"/>
-          <w:lang w:val="es-AR"/>
-        </w:rPr>
-      </w:pPr>
-      <w:r>
-        <w:rPr>
-          <w:sz w:val="24"/>
-          <w:lang w:val="es-AR"/>
-        </w:rPr>
-        <w:t>Cuando el orbe está iluminado causará que el próximo ataque</w:t>
+        <w:t xml:space="preserve"> a un enemigo al ser combinado con un color rojo causará daño de fuego y rayo, pero seguirá </w:t>
+      </w:r>
+      <w:proofErr w:type="spellStart"/>
+      <w:r>
+        <w:rPr>
+          <w:sz w:val="24"/>
+          <w:lang w:val="es-AR"/>
+        </w:rPr>
+        <w:t>stuneando</w:t>
+      </w:r>
+      <w:proofErr w:type="spellEnd"/>
+      <w:r>
+        <w:rPr>
+          <w:sz w:val="24"/>
+          <w:lang w:val="es-AR"/>
+        </w:rPr>
+        <w:t>.</w:t>
+      </w:r>
+    </w:p>
+    <w:p>
+      <w:pPr>
+        <w:pStyle w:val="Prrafodelista"/>
+        <w:rPr>
+          <w:sz w:val="24"/>
+          <w:lang w:val="es-AR"/>
+        </w:rPr>
+      </w:pPr>
+    </w:p>
+    <w:p>
+      <w:pPr>
+        <w:pStyle w:val="Prrafodelista"/>
+        <w:rPr>
+          <w:b/>
+          <w:sz w:val="24"/>
+          <w:lang w:val="es-AR"/>
+        </w:rPr>
+      </w:pPr>
+      <w:r>
+        <w:rPr>
+          <w:b/>
+          <w:sz w:val="24"/>
+          <w:lang w:val="es-AR"/>
+        </w:rPr>
+        <w:t>Orbe o Habilidad Suprema:</w:t>
+      </w:r>
+    </w:p>
+    <w:p>
+      <w:pPr>
+        <w:pStyle w:val="Prrafodelista"/>
+        <w:rPr>
+          <w:sz w:val="24"/>
+          <w:lang w:val="es-AR"/>
+        </w:rPr>
+      </w:pPr>
+    </w:p>
+    <w:p>
+      <w:pPr>
+        <w:pStyle w:val="Prrafodelista"/>
+        <w:rPr>
+          <w:sz w:val="24"/>
+          <w:lang w:val="es-AR"/>
+        </w:rPr>
+      </w:pPr>
+      <w:r>
+        <w:rPr>
+          <w:sz w:val="24"/>
+          <w:lang w:val="es-AR"/>
+        </w:rPr>
+        <w:t>El orbe depende del color de cada cuadrante, dependiendo de la cantidad de colores y la posición de los mismos podremos crear combinaciones especiales que el jugador deberá ir descubriendo a medida que juega.</w:t>
+      </w:r>
+    </w:p>
+    <w:p>
+      <w:pPr>
+        <w:pStyle w:val="Prrafodelista"/>
+        <w:rPr>
+          <w:sz w:val="24"/>
+          <w:lang w:val="es-AR"/>
+        </w:rPr>
+      </w:pPr>
+    </w:p>
+    <w:p>
+      <w:pPr>
+        <w:pStyle w:val="Prrafodelista"/>
+        <w:rPr>
+          <w:sz w:val="24"/>
+          <w:lang w:val="es-AR"/>
+        </w:rPr>
+      </w:pPr>
+      <w:r>
+        <w:rPr>
+          <w:sz w:val="24"/>
+          <w:lang w:val="es-AR"/>
+        </w:rPr>
+        <w:t>Cuando realizamos una combinación de colores correcta podremos hacer que</w:t>
+      </w:r>
+      <w:r>
+        <w:rPr>
+          <w:sz w:val="24"/>
+          <w:lang w:val="es-AR"/>
+        </w:rPr>
+        <w:t xml:space="preserve"> el próximo ataque</w:t>
       </w:r>
       <w:r>
         <w:rPr>
@@ -1226,6 +1523,7 @@
           <w:sz w:val="24"/>
           <w:lang w:val="es-AR"/>
         </w:rPr>
+        <w:lastRenderedPageBreak/>
         <w:t xml:space="preserve">Por ejemplo, luego de iluminar el orbe de rojo y usar al asesino con un ataque verde con objetivo en </w:t>
       </w:r>
       <w:r>
@@ -1397,47 +1695,6 @@
     <w:p>
       <w:pPr>
         <w:pStyle w:val="Prrafodelista"/>
-        <w:rPr>
-          <w:sz w:val="24"/>
-          <w:lang w:val="es-AR"/>
-        </w:rPr>
-      </w:pPr>
-    </w:p>
-    <w:p>
-      <w:pPr>
-        <w:pStyle w:val="Prrafodelista"/>
-        <w:rPr>
-          <w:sz w:val="24"/>
-          <w:lang w:val="es-AR"/>
-        </w:rPr>
-      </w:pPr>
-      <w:r>
-        <w:rPr>
-          <w:sz w:val="24"/>
-          <w:lang w:val="es-AR"/>
-        </w:rPr>
-        <w:lastRenderedPageBreak/>
-        <w:t xml:space="preserve">(Una idea aún en revisión es hacer que luego de activar el orbe habrá un </w:t>
-      </w:r>
-      <w:proofErr w:type="spellStart"/>
-      <w:r>
-        <w:rPr>
-          <w:sz w:val="24"/>
-          <w:lang w:val="es-AR"/>
-        </w:rPr>
-        <w:t>debuff</w:t>
-      </w:r>
-      <w:proofErr w:type="spellEnd"/>
-      <w:r>
-        <w:rPr>
-          <w:sz w:val="24"/>
-          <w:lang w:val="es-AR"/>
-        </w:rPr>
-        <w:t xml:space="preserve"> que no nos deje mantenerlo activo mucho tiempo y forzándonos a usarlo, esto causaría que tengamos que manejar bien el orden en el que lanzamos habilidades con los personajes y el momento en el que prendemos el orbe)</w:t>
-      </w:r>
-    </w:p>
-    <w:p>
-      <w:pPr>
         <w:rPr>
           <w:sz w:val="24"/>
           <w:lang w:val="es-AR"/>
@@ -1501,38 +1758,100 @@
           <w:lang w:val="es-AR"/>
         </w:rPr>
       </w:pPr>
-      <w:r>
-        <w:rPr>
-          <w:sz w:val="24"/>
-          <w:lang w:val="es-AR"/>
-        </w:rPr>
-        <w:t>Por último, los dejo con un ejemplo del desarrollo de un combate y distintas situaciones que pueden crearse a partir de este sistema.</w:t>
-      </w:r>
-    </w:p>
-    <w:p>
-      <w:pPr>
-        <w:pStyle w:val="Prrafodelista"/>
-        <w:rPr>
-          <w:sz w:val="24"/>
-          <w:lang w:val="es-AR"/>
-        </w:rPr>
-      </w:pPr>
-    </w:p>
-    <w:p>
-      <w:pPr>
-        <w:pStyle w:val="Prrafodelista"/>
-        <w:rPr>
-          <w:sz w:val="24"/>
-          <w:lang w:val="es-AR"/>
-        </w:rPr>
-      </w:pPr>
-      <w:r>
-        <w:rPr>
-          <w:sz w:val="24"/>
-          <w:lang w:val="es-AR"/>
-        </w:rPr>
-        <w:t>El combate comienza cómo lo habíamos marcado con anterioridad:</w:t>
-      </w:r>
+    </w:p>
+    <w:p>
+      <w:pPr>
+        <w:pStyle w:val="Prrafodelista"/>
+        <w:rPr>
+          <w:sz w:val="24"/>
+          <w:lang w:val="es-AR"/>
+        </w:rPr>
+      </w:pPr>
+      <w:r>
+        <w:rPr>
+          <w:sz w:val="24"/>
+          <w:lang w:val="es-AR"/>
+        </w:rPr>
+        <w:t>Este es</w:t>
+      </w:r>
+      <w:r>
+        <w:rPr>
+          <w:sz w:val="24"/>
+          <w:lang w:val="es-AR"/>
+        </w:rPr>
+        <w:t xml:space="preserve"> un ejemplo del desarrollo de un combate y distintas situaciones que pueden crearse a partir de este sistema.</w:t>
+      </w:r>
+    </w:p>
+    <w:p>
+      <w:pPr>
+        <w:pStyle w:val="Prrafodelista"/>
+        <w:rPr>
+          <w:sz w:val="24"/>
+          <w:lang w:val="es-AR"/>
+        </w:rPr>
+      </w:pPr>
+    </w:p>
+    <w:p>
+      <w:pPr>
+        <w:pStyle w:val="Prrafodelista"/>
+        <w:rPr>
+          <w:sz w:val="24"/>
+          <w:lang w:val="es-AR"/>
+        </w:rPr>
+      </w:pPr>
+      <w:r>
+        <w:rPr>
+          <w:sz w:val="24"/>
+          <w:lang w:val="es-AR"/>
+        </w:rPr>
+        <w:t>(L</w:t>
+      </w:r>
+      <w:r>
+        <w:rPr>
+          <w:sz w:val="24"/>
+          <w:lang w:val="es-AR"/>
+        </w:rPr>
+        <w:t>os turnos que irán en base a la velocidad de cada personaje (+ un poco de RNG) y las 3 acciones que puede tomar un personaje en su turno</w:t>
+      </w:r>
+      <w:r>
+        <w:rPr>
+          <w:sz w:val="24"/>
+          <w:lang w:val="es-AR"/>
+        </w:rPr>
+        <w:t xml:space="preserve"> son: “Atacar”, “Usar </w:t>
+      </w:r>
+      <w:proofErr w:type="spellStart"/>
+      <w:r>
+        <w:rPr>
+          <w:sz w:val="24"/>
+          <w:lang w:val="es-AR"/>
+        </w:rPr>
+        <w:t>Item</w:t>
+      </w:r>
+      <w:proofErr w:type="spellEnd"/>
+      <w:r>
+        <w:rPr>
+          <w:sz w:val="24"/>
+          <w:lang w:val="es-AR"/>
+        </w:rPr>
+        <w:t xml:space="preserve">” o </w:t>
+      </w:r>
+      <w:r>
+        <w:rPr>
+          <w:sz w:val="24"/>
+          <w:lang w:val="es-AR"/>
+        </w:rPr>
+        <w:t>“Moverse”.</w:t>
+      </w:r>
+    </w:p>
+    <w:p>
+      <w:pPr>
+        <w:pStyle w:val="Prrafodelista"/>
+        <w:rPr>
+          <w:sz w:val="24"/>
+          <w:lang w:val="es-AR"/>
+        </w:rPr>
+      </w:pPr>
     </w:p>
     <w:p>
       <w:pPr>
@@ -1547,9 +1866,17 @@
           <w:noProof/>
         </w:rPr>
         <w:drawing>
-          <wp:inline distT="0" distB="0" distL="0" distR="0" wp14:anchorId="7FDAF3E4" wp14:editId="03DBDA03">
-            <wp:extent cx="4942985" cy="4048125"/>
-            <wp:effectExtent l="0" t="0" r="0" b="0"/>
+          <wp:anchor distT="0" distB="0" distL="114300" distR="114300" simplePos="0" relativeHeight="251665408" behindDoc="0" locked="0" layoutInCell="1" allowOverlap="1" wp14:anchorId="775DFA7D" wp14:editId="6B5F8A9D">
+            <wp:simplePos x="0" y="0"/>
+            <wp:positionH relativeFrom="column">
+              <wp:posOffset>1320165</wp:posOffset>
+            </wp:positionH>
+            <wp:positionV relativeFrom="paragraph">
+              <wp:posOffset>207645</wp:posOffset>
+            </wp:positionV>
+            <wp:extent cx="3695700" cy="3026410"/>
+            <wp:effectExtent l="0" t="0" r="0" b="2540"/>
+            <wp:wrapTopAndBottom/>
             <wp:docPr id="6" name="Imagen 6"/>
             <wp:cNvGraphicFramePr>
               <a:graphicFrameLocks xmlns:a="http://schemas.openxmlformats.org/drawingml/2006/main" noChangeAspect="1"/>
@@ -1562,7 +1889,13 @@
                     <pic:cNvPicPr/>
                   </pic:nvPicPr>
                   <pic:blipFill>
-                    <a:blip r:embed="rId9"/>
+                    <a:blip r:embed="rId9" cstate="print">
+                      <a:extLst>
+                        <a:ext uri="{28A0092B-C50C-407E-A947-70E740481C1C}">
+                          <a14:useLocalDpi xmlns:a14="http://schemas.microsoft.com/office/drawing/2010/main" val="0"/>
+                        </a:ext>
+                      </a:extLst>
+                    </a:blip>
                     <a:stretch>
                       <a:fillRect/>
                     </a:stretch>
@@ -1570,7 +1903,7 @@
                   <pic:spPr>
                     <a:xfrm>
                       <a:off x="0" y="0"/>
-                      <a:ext cx="4950752" cy="4054486"/>
+                      <a:ext cx="3695700" cy="3026410"/>
                     </a:xfrm>
                     <a:prstGeom prst="rect">
                       <a:avLst/>
@@ -1579,9 +1912,32 @@
                 </pic:pic>
               </a:graphicData>
             </a:graphic>
-          </wp:inline>
+          </wp:anchor>
         </w:drawing>
       </w:r>
+      <w:r>
+        <w:rPr>
+          <w:sz w:val="24"/>
+          <w:lang w:val="es-AR"/>
+        </w:rPr>
+        <w:t>El combate comienza cómo lo habíamos marcado con anterioridad:</w:t>
+      </w:r>
+      <w:r>
+        <w:rPr>
+          <w:noProof/>
+          <w:lang w:val="es-AR"/>
+        </w:rPr>
+        <w:t xml:space="preserve"> </w:t>
+      </w:r>
+    </w:p>
+    <w:p>
+      <w:pPr>
+        <w:pStyle w:val="Prrafodelista"/>
+        <w:rPr>
+          <w:sz w:val="24"/>
+          <w:lang w:val="es-AR"/>
+        </w:rPr>
+      </w:pPr>
     </w:p>
     <w:p>
       <w:pPr>
@@ -1621,6 +1977,15 @@
           <w:lang w:val="es-AR"/>
         </w:rPr>
       </w:pPr>
+    </w:p>
+    <w:p>
+      <w:pPr>
+        <w:pStyle w:val="Prrafodelista"/>
+        <w:rPr>
+          <w:sz w:val="24"/>
+          <w:lang w:val="es-AR"/>
+        </w:rPr>
+      </w:pPr>
       <w:r>
         <w:rPr>
           <w:sz w:val="24"/>
@@ -1637,12 +2002,20 @@
           <w:lang w:val="es-AR"/>
         </w:rPr>
       </w:pPr>
-      <w:r>
-        <w:rPr>
-          <w:sz w:val="24"/>
-          <w:lang w:val="es-AR"/>
-        </w:rPr>
-        <w:lastRenderedPageBreak/>
+    </w:p>
+    <w:p>
+      <w:pPr>
+        <w:pStyle w:val="Prrafodelista"/>
+        <w:rPr>
+          <w:sz w:val="24"/>
+          <w:lang w:val="es-AR"/>
+        </w:rPr>
+      </w:pPr>
+      <w:r>
+        <w:rPr>
+          <w:sz w:val="24"/>
+          <w:lang w:val="es-AR"/>
+        </w:rPr>
         <w:t>Así que vamos a intentar ir por una cadena, intentaremos ir por una combinación de azul + amarillo para luego en el 2do turno poder llegar a tener todos los cuadrantes azules, sin desperdiciar daño de por medio.</w:t>
       </w:r>
     </w:p>
@@ -1659,7 +2032,30 @@
           <w:sz w:val="24"/>
           <w:lang w:val="es-AR"/>
         </w:rPr>
-        <w:t xml:space="preserve">Nuestro asesino atacará con una habilidad amarilla que de paso nos servirá para </w:t>
+        <w:t xml:space="preserve">Nuestro asesino atacará con una habilidad amarilla </w:t>
+      </w:r>
+      <w:proofErr w:type="gramStart"/>
+      <w:r>
+        <w:rPr>
+          <w:sz w:val="24"/>
+          <w:lang w:val="es-AR"/>
+        </w:rPr>
+        <w:t>que</w:t>
+      </w:r>
+      <w:proofErr w:type="gramEnd"/>
+      <w:r>
+        <w:rPr>
+          <w:sz w:val="24"/>
+          <w:lang w:val="es-AR"/>
+        </w:rPr>
+        <w:t xml:space="preserve"> aunque no hace daño</w:t>
+      </w:r>
+      <w:r>
+        <w:rPr>
+          <w:sz w:val="24"/>
+          <w:lang w:val="es-AR"/>
+        </w:rPr>
+        <w:t xml:space="preserve"> nos servirá para </w:t>
       </w:r>
       <w:proofErr w:type="spellStart"/>
       <w:r>
@@ -1676,6 +2072,13 @@
           <w:lang w:val="es-AR"/>
         </w:rPr>
         <w:t xml:space="preserve"> al esqueleto en el fondo enemigo, evitando que pueda actuar en el siguiente turno.</w:t>
+      </w:r>
+      <w:r>
+        <w:rPr>
+          <w:sz w:val="24"/>
+          <w:lang w:val="es-AR"/>
+        </w:rPr>
+        <w:t xml:space="preserve"> (Cómo la habilidad no hace daño no cambiará)</w:t>
       </w:r>
     </w:p>
     <w:p>
@@ -1774,13 +2177,81 @@
         </w:rPr>
         <w:t xml:space="preserve"> pierde su turno y ahora le toca a nuestro mago, </w:t>
       </w:r>
+      <w:r>
+        <w:rPr>
+          <w:sz w:val="24"/>
+          <w:lang w:val="es-AR"/>
+        </w:rPr>
+        <w:t>nótese</w:t>
+      </w:r>
+      <w:r>
+        <w:rPr>
+          <w:sz w:val="24"/>
+          <w:lang w:val="es-AR"/>
+        </w:rPr>
+        <w:t xml:space="preserve"> que nuestro orbe ya </w:t>
+      </w:r>
+      <w:r>
+        <w:rPr>
+          <w:sz w:val="24"/>
+          <w:lang w:val="es-AR"/>
+        </w:rPr>
+        <w:t>está</w:t>
+      </w:r>
+      <w:r>
+        <w:rPr>
+          <w:sz w:val="24"/>
+          <w:lang w:val="es-AR"/>
+        </w:rPr>
+        <w:t xml:space="preserve"> listo para usarse, pero hay un problema, nuestro mago no tiene habilidades amarillas, no podemos hacer una cadena a amarillo, así que haremos lo siguiente, atacaremos con una habilidad azul para mantener el </w:t>
+      </w:r>
+      <w:r>
+        <w:rPr>
+          <w:sz w:val="24"/>
+          <w:lang w:val="es-AR"/>
+        </w:rPr>
+        <w:lastRenderedPageBreak/>
+        <w:t>color y para de paso hacer una pequeña cantidad de daño en área.</w:t>
+      </w:r>
+      <w:r>
+        <w:rPr>
+          <w:sz w:val="24"/>
+          <w:lang w:val="es-AR"/>
+        </w:rPr>
+        <w:t xml:space="preserve"> (Debido a que no cambiamos de color y no hicimos ninguna mezcla el daño que hacemos será de agua, sin cambio alguno en la habilidad)</w:t>
+      </w:r>
+    </w:p>
+    <w:p>
+      <w:pPr>
+        <w:pStyle w:val="Prrafodelista"/>
+        <w:rPr>
+          <w:sz w:val="24"/>
+          <w:lang w:val="es-AR"/>
+        </w:rPr>
+      </w:pPr>
+    </w:p>
+    <w:p>
+      <w:pPr>
+        <w:pStyle w:val="Prrafodelista"/>
+        <w:rPr>
+          <w:sz w:val="24"/>
+          <w:lang w:val="es-AR"/>
+        </w:rPr>
+      </w:pPr>
+      <w:r>
+        <w:rPr>
+          <w:sz w:val="24"/>
+          <w:lang w:val="es-AR"/>
+        </w:rPr>
+        <w:t xml:space="preserve">Luego de hacer nuestro ataque es el turno de los fantasmas #1 y #2, el #1 va primero y decide usar su ataque para </w:t>
+      </w:r>
       <w:proofErr w:type="spellStart"/>
       <w:r>
         <w:rPr>
           <w:sz w:val="24"/>
           <w:lang w:val="es-AR"/>
         </w:rPr>
-        <w:t>notese</w:t>
+        <w:t>stunear</w:t>
       </w:r>
       <w:proofErr w:type="spellEnd"/>
       <w:r>
@@ -1788,7 +2259,21 @@
           <w:sz w:val="24"/>
           <w:lang w:val="es-AR"/>
         </w:rPr>
-        <w:t xml:space="preserve"> que nuestro orbe ya </w:t>
+        <w:t xml:space="preserve"> y dañar a nuestro tanque</w:t>
+      </w:r>
+      <w:r>
+        <w:rPr>
+          <w:sz w:val="24"/>
+          <w:lang w:val="es-AR"/>
+        </w:rPr>
+        <w:t>, e</w:t>
+      </w:r>
+      <w:r>
+        <w:rPr>
+          <w:sz w:val="24"/>
+          <w:lang w:val="es-AR"/>
+        </w:rPr>
+        <w:t xml:space="preserve">l RNG está de nuestro lado y nuestro </w:t>
       </w:r>
       <w:proofErr w:type="spellStart"/>
       <w:r>
@@ -1796,7 +2281,7 @@
           <w:sz w:val="24"/>
           <w:lang w:val="es-AR"/>
         </w:rPr>
-        <w:t>esta</w:t>
+        <w:t>tank</w:t>
       </w:r>
       <w:proofErr w:type="spellEnd"/>
       <w:r>
@@ -1804,32 +2289,23 @@
           <w:sz w:val="24"/>
           <w:lang w:val="es-AR"/>
         </w:rPr>
-        <w:t xml:space="preserve"> listo para usarse, pero hay un problema, nuestro mago no tiene habilidades amarillas, no podemos hacer una cadena a amarillo, así que haremos lo siguiente, atacaremos con una habilidad azul para mantener el color y para de paso hacer una pequeña cantidad de daño en área.</w:t>
-      </w:r>
-    </w:p>
-    <w:p>
-      <w:pPr>
-        <w:pStyle w:val="Prrafodelista"/>
-        <w:rPr>
-          <w:sz w:val="24"/>
-          <w:lang w:val="es-AR"/>
-        </w:rPr>
-      </w:pPr>
-    </w:p>
-    <w:p>
-      <w:pPr>
-        <w:pStyle w:val="Prrafodelista"/>
-        <w:rPr>
-          <w:sz w:val="24"/>
-          <w:lang w:val="es-AR"/>
-        </w:rPr>
-      </w:pPr>
-      <w:r>
-        <w:rPr>
-          <w:sz w:val="24"/>
-          <w:lang w:val="es-AR"/>
-        </w:rPr>
-        <w:t xml:space="preserve">Luego de hacer nuestro ataque es el turno de los fantasmas #1 y #2, el #1 va primero y decide usar su ataque para </w:t>
+        <w:t xml:space="preserve"> solo recibe daño.</w:t>
+      </w:r>
+    </w:p>
+    <w:p>
+      <w:pPr>
+        <w:pStyle w:val="Prrafodelista"/>
+        <w:rPr>
+          <w:sz w:val="24"/>
+          <w:lang w:val="es-AR"/>
+        </w:rPr>
+      </w:pPr>
+      <w:r>
+        <w:rPr>
+          <w:sz w:val="24"/>
+          <w:lang w:val="es-AR"/>
+        </w:rPr>
+        <w:t>El segundo fantasma decide arruinar cualquier plan que tengamos y ataca a nuestro tanque con “</w:t>
       </w:r>
       <w:proofErr w:type="spellStart"/>
       <w:r>
@@ -1837,7 +2313,7 @@
           <w:sz w:val="24"/>
           <w:lang w:val="es-AR"/>
         </w:rPr>
-        <w:t>stunear</w:t>
+        <w:t>Lights</w:t>
       </w:r>
       <w:proofErr w:type="spellEnd"/>
       <w:r>
@@ -1845,7 +2321,7 @@
           <w:sz w:val="24"/>
           <w:lang w:val="es-AR"/>
         </w:rPr>
-        <w:t xml:space="preserve"> y dañar a nuestro tanque, pero cómo nuestro </w:t>
+        <w:t xml:space="preserve"> </w:t>
       </w:r>
       <w:proofErr w:type="spellStart"/>
       <w:r>
@@ -1853,7 +2329,7 @@
           <w:sz w:val="24"/>
           <w:lang w:val="es-AR"/>
         </w:rPr>
-        <w:t>tank</w:t>
+        <w:t>Out</w:t>
       </w:r>
       <w:proofErr w:type="spellEnd"/>
       <w:r>
@@ -1861,65 +2337,8 @@
           <w:sz w:val="24"/>
           <w:lang w:val="es-AR"/>
         </w:rPr>
-        <w:t xml:space="preserve"> está bajo el efecto de 2 casillas amarillas tiene más chances de resistir un </w:t>
-      </w:r>
-      <w:proofErr w:type="spellStart"/>
-      <w:r>
-        <w:rPr>
-          <w:sz w:val="24"/>
-          <w:lang w:val="es-AR"/>
-        </w:rPr>
-        <w:t>stun</w:t>
-      </w:r>
-      <w:proofErr w:type="spellEnd"/>
-      <w:r>
-        <w:rPr>
-          <w:sz w:val="24"/>
-          <w:lang w:val="es-AR"/>
-        </w:rPr>
-        <w:t xml:space="preserve">. El RNG está de nuestro lado y nuestro </w:t>
-      </w:r>
-      <w:proofErr w:type="spellStart"/>
-      <w:r>
-        <w:rPr>
-          <w:sz w:val="24"/>
-          <w:lang w:val="es-AR"/>
-        </w:rPr>
-        <w:t>tank</w:t>
-      </w:r>
-      <w:proofErr w:type="spellEnd"/>
-      <w:r>
-        <w:rPr>
-          <w:sz w:val="24"/>
-          <w:lang w:val="es-AR"/>
-        </w:rPr>
-        <w:t xml:space="preserve"> solo recibe daño.</w:t>
-      </w:r>
-    </w:p>
-    <w:p>
-      <w:pPr>
-        <w:pStyle w:val="Prrafodelista"/>
-        <w:rPr>
-          <w:sz w:val="24"/>
-          <w:lang w:val="es-AR"/>
-        </w:rPr>
-      </w:pPr>
-      <w:r>
-        <w:rPr>
-          <w:sz w:val="24"/>
-          <w:lang w:val="es-AR"/>
-        </w:rPr>
-        <w:t>El segundo fantasma decide arruinar cualquier plan que tengamos y ataca a nuestro tanque con “</w:t>
-      </w:r>
-      <w:proofErr w:type="spellStart"/>
-      <w:r>
-        <w:rPr>
-          <w:sz w:val="24"/>
-          <w:lang w:val="es-AR"/>
-        </w:rPr>
-        <w:t>Lights</w:t>
-      </w:r>
-      <w:proofErr w:type="spellEnd"/>
+        <w:t>” esta vez no puede resistirlo y nuestro tanque se ve afectado por el efecto de este CC, no podremos usar habilidades de otro color que no sea el que está usando</w:t>
+      </w:r>
       <w:r>
         <w:rPr>
           <w:sz w:val="24"/>
@@ -1927,21 +2346,19 @@
         </w:rPr>
         <w:t xml:space="preserve"> </w:t>
       </w:r>
-      <w:proofErr w:type="spellStart"/>
-      <w:r>
-        <w:rPr>
-          <w:sz w:val="24"/>
-          <w:lang w:val="es-AR"/>
-        </w:rPr>
-        <w:t>Out</w:t>
-      </w:r>
-      <w:proofErr w:type="spellEnd"/>
-      <w:r>
-        <w:rPr>
-          <w:sz w:val="24"/>
-          <w:lang w:val="es-AR"/>
-        </w:rPr>
-        <w:t>” esta vez no puede resistirlo y nuestro tanque se ve afectado por el efecto de este CC, no podremos usar habilidades de otro color que no sea el que actualmente está usando.</w:t>
+      <w:r>
+        <w:rPr>
+          <w:sz w:val="24"/>
+          <w:lang w:val="es-AR"/>
+        </w:rPr>
+        <w:t>actualmente</w:t>
+      </w:r>
+      <w:r>
+        <w:rPr>
+          <w:sz w:val="24"/>
+          <w:lang w:val="es-AR"/>
+        </w:rPr>
+        <w:t>.</w:t>
       </w:r>
     </w:p>
     <w:p>
@@ -1956,7 +2373,6 @@
         <w:rPr>
           <w:noProof/>
         </w:rPr>
-        <w:lastRenderedPageBreak/>
         <w:drawing>
           <wp:anchor distT="0" distB="0" distL="114300" distR="114300" simplePos="0" relativeHeight="251662336" behindDoc="1" locked="0" layoutInCell="1" allowOverlap="1" wp14:anchorId="343B2030" wp14:editId="5B4E9FE3">
             <wp:simplePos x="0" y="0"/>
@@ -2098,55 +2514,13 @@
           <w:lang w:val="es-AR"/>
         </w:rPr>
       </w:pPr>
-    </w:p>
-    <w:p>
-      <w:pPr>
-        <w:rPr>
-          <w:lang w:val="es-AR"/>
-        </w:rPr>
-      </w:pPr>
-    </w:p>
-    <w:p>
-      <w:pPr>
-        <w:rPr>
-          <w:lang w:val="es-AR"/>
-        </w:rPr>
-      </w:pPr>
-    </w:p>
-    <w:p>
-      <w:pPr>
-        <w:rPr>
-          <w:lang w:val="es-AR"/>
-        </w:rPr>
-      </w:pPr>
-    </w:p>
-    <w:p>
-      <w:pPr>
-        <w:rPr>
-          <w:lang w:val="es-AR"/>
-        </w:rPr>
-      </w:pPr>
-    </w:p>
-    <w:p>
-      <w:pPr>
-        <w:rPr>
-          <w:lang w:val="es-AR"/>
-        </w:rPr>
-      </w:pPr>
-    </w:p>
-    <w:p>
-      <w:pPr>
-        <w:rPr>
-          <w:lang w:val="es-AR"/>
-        </w:rPr>
-      </w:pPr>
       <w:r>
         <w:rPr>
           <w:noProof/>
         </w:rPr>
         <w:lastRenderedPageBreak/>
         <w:drawing>
-          <wp:anchor distT="0" distB="0" distL="114300" distR="114300" simplePos="0" relativeHeight="251664384" behindDoc="0" locked="0" layoutInCell="1" allowOverlap="1" wp14:anchorId="1AB5A434" wp14:editId="456925EC">
+          <wp:anchor distT="0" distB="0" distL="114300" distR="114300" simplePos="0" relativeHeight="251664384" behindDoc="0" locked="0" layoutInCell="1" allowOverlap="1" wp14:anchorId="3C11AEED" wp14:editId="0D709CA2">
             <wp:simplePos x="0" y="0"/>
             <wp:positionH relativeFrom="page">
               <wp:posOffset>1591704</wp:posOffset>
@@ -2206,7 +2580,7 @@
           <w:noProof/>
         </w:rPr>
         <w:drawing>
-          <wp:anchor distT="0" distB="0" distL="114300" distR="114300" simplePos="0" relativeHeight="251663360" behindDoc="0" locked="0" layoutInCell="1" allowOverlap="1" wp14:anchorId="6DE35B31" wp14:editId="462E5698">
+          <wp:anchor distT="0" distB="0" distL="114300" distR="114300" simplePos="0" relativeHeight="251663360" behindDoc="0" locked="0" layoutInCell="1" allowOverlap="1" wp14:anchorId="3435A0DC" wp14:editId="0868DFA2">
             <wp:simplePos x="0" y="0"/>
             <wp:positionH relativeFrom="margin">
               <wp:align>center</wp:align>
@@ -2259,7 +2633,19 @@
         <w:rPr>
           <w:lang w:val="es-AR"/>
         </w:rPr>
-        <w:t>En su turno el centauro sigue arruinándonos nuestros planes a que al atacar a nuestro gordinflón con sus cuernos le cambia el color de su casilla a rojo, además de hacernos un daño considerable que deja a nuestro personaje al borde de la muerte.</w:t>
+        <w:t xml:space="preserve">En su turno el centauro sigue arruinándonos nuestros planes </w:t>
+      </w:r>
+      <w:r>
+        <w:rPr>
+          <w:lang w:val="es-AR"/>
+        </w:rPr>
+        <w:t>y</w:t>
+      </w:r>
+      <w:r>
+        <w:rPr>
+          <w:lang w:val="es-AR"/>
+        </w:rPr>
+        <w:t>a que al atacar a nuestro gordinflón con sus cuernos le cambia el color de su casilla a rojo, además de hacernos un daño considerable que deja a nuestro personaje al borde de la muerte.</w:t>
       </w:r>
     </w:p>
     <w:p>
@@ -2320,7 +2706,31 @@
         <w:rPr>
           <w:lang w:val="es-AR"/>
         </w:rPr>
-        <w:t>El siguiente turno comienza y nuevamente el turno es de nuestro asesino depresivo, con el que usaremos danza de espadas, una habilidad azul para atacar a todos en área, obviamente esto nos sirve, pero nuestro objetivo es poner ese orbe azul para que el mago los aniquile.</w:t>
+        <w:t>El siguiente turno comienza y nuevamente el turno es de nuestro asesino depresivo, con el que usaremos danza de espadas, una habilidad azul para atacar a todos en área</w:t>
+      </w:r>
+      <w:r>
+        <w:rPr>
+          <w:lang w:val="es-AR"/>
+        </w:rPr>
+        <w:t>, aunque porque teníamos nuestro color previo de amarillo el daño que hacemos se divide a la mitad entre eléctrico y agua</w:t>
+      </w:r>
+      <w:r>
+        <w:rPr>
+          <w:lang w:val="es-AR"/>
+        </w:rPr>
+        <w:t xml:space="preserve">, </w:t>
+      </w:r>
+      <w:r>
+        <w:rPr>
+          <w:lang w:val="es-AR"/>
+        </w:rPr>
+        <w:t>pero no importa que no aprovechemos al máximo las fortalezas y debilidades de ese ataque, n</w:t>
+      </w:r>
+      <w:r>
+        <w:rPr>
+          <w:lang w:val="es-AR"/>
+        </w:rPr>
+        <w:t>uestro objetivo es poner ese orbe azul para que el mago los aniquile.</w:t>
       </w:r>
     </w:p>
     <w:p>
@@ -2335,14 +2745,12 @@
         </w:rPr>
         <w:t xml:space="preserve">Nuestro orbe está </w:t>
       </w:r>
-      <w:proofErr w:type="gramStart"/>
-      <w:r>
-        <w:rPr>
-          <w:lang w:val="es-AR"/>
-        </w:rPr>
-        <w:t>cargado</w:t>
-      </w:r>
-      <w:proofErr w:type="gramEnd"/>
+      <w:r>
+        <w:rPr>
+          <w:lang w:val="es-AR"/>
+        </w:rPr>
+        <w:t>cargado,</w:t>
+      </w:r>
       <w:r>
         <w:rPr>
           <w:lang w:val="es-AR"/>
@@ -2354,14 +2762,26 @@
         <w:rPr>
           <w:lang w:val="es-AR"/>
         </w:rPr>
-        <w:t>stuneado</w:t>
+        <w:t>stu</w:t>
+      </w:r>
+      <w:r>
+        <w:rPr>
+          <w:lang w:val="es-AR"/>
+        </w:rPr>
+        <w:t>neado</w:t>
       </w:r>
       <w:proofErr w:type="spellEnd"/>
       <w:r>
         <w:rPr>
           <w:lang w:val="es-AR"/>
         </w:rPr>
-        <w:t xml:space="preserve"> envenena a nuestro tanque, no resistirá más que 2 turnos con la poca vida que tiene. Por suerte solo necesitamos un turno.</w:t>
+        <w:t xml:space="preserve"> envenena a nuestro tanque el cual</w:t>
+      </w:r>
+      <w:r>
+        <w:rPr>
+          <w:lang w:val="es-AR"/>
+        </w:rPr>
+        <w:t xml:space="preserve"> no resistirá más que 2 turnos con la poca vida que tiene. Por suerte solo necesitamos un turno.</w:t>
       </w:r>
     </w:p>
     <w:p>
@@ -2434,179 +2854,471 @@
         <w:rPr>
           <w:lang w:val="es-AR"/>
         </w:rPr>
+        <w:lastRenderedPageBreak/>
         <w:t xml:space="preserve">Nuestro orbe se rompe </w:t>
       </w:r>
-      <w:proofErr w:type="gramStart"/>
-      <w:r>
-        <w:rPr>
-          <w:lang w:val="es-AR"/>
-        </w:rPr>
-        <w:t>nuevamente</w:t>
-      </w:r>
-      <w:proofErr w:type="gramEnd"/>
+      <w:r>
+        <w:rPr>
+          <w:lang w:val="es-AR"/>
+        </w:rPr>
+        <w:t>nuevamente,</w:t>
+      </w:r>
       <w:r>
         <w:rPr>
           <w:lang w:val="es-AR"/>
         </w:rPr>
         <w:t xml:space="preserve"> pero la pelea ya </w:t>
       </w:r>
+      <w:r>
+        <w:rPr>
+          <w:lang w:val="es-AR"/>
+        </w:rPr>
+        <w:t>está</w:t>
+      </w:r>
+      <w:r>
+        <w:rPr>
+          <w:lang w:val="es-AR"/>
+        </w:rPr>
+        <w:t xml:space="preserve"> terminada, aunque por culpa del veneno nuestro tanque cae derribado, su casilla se vuelve negra hasta que alguien lo reviva, así </w:t>
+      </w:r>
+      <w:r>
+        <w:rPr>
+          <w:lang w:val="es-AR"/>
+        </w:rPr>
+        <w:t>como</w:t>
+      </w:r>
+      <w:r>
+        <w:rPr>
+          <w:lang w:val="es-AR"/>
+        </w:rPr>
+        <w:t xml:space="preserve"> su turno no tomará efecto.</w:t>
+      </w:r>
+    </w:p>
+    <w:p>
+      <w:pPr>
+        <w:rPr>
+          <w:lang w:val="es-AR"/>
+        </w:rPr>
+      </w:pPr>
+      <w:r>
+        <w:rPr>
+          <w:lang w:val="es-AR"/>
+        </w:rPr>
+        <w:t xml:space="preserve">Esto no es un problema, </w:t>
+      </w:r>
+      <w:bookmarkStart w:id="0" w:name="_GoBack"/>
+      <w:r>
+        <w:rPr>
+          <w:lang w:val="es-AR"/>
+        </w:rPr>
+        <w:t>terminamos el combate con un ataque simple de nuestro espadachín, reclamamos la recompensa y volvemos al modo exploración en el mundo con nuestro tanque con poca vida, pero vivo.</w:t>
+      </w:r>
+    </w:p>
+    <w:bookmarkEnd w:id="0"/>
+    <w:p>
+      <w:pPr>
+        <w:rPr>
+          <w:lang w:val="es-AR"/>
+        </w:rPr>
+      </w:pPr>
+    </w:p>
+    <w:p>
+      <w:pPr>
+        <w:rPr>
+          <w:lang w:val="es-AR"/>
+        </w:rPr>
+      </w:pPr>
+    </w:p>
+    <w:p>
+      <w:pPr>
+        <w:rPr>
+          <w:lang w:val="es-AR"/>
+        </w:rPr>
+      </w:pPr>
+    </w:p>
+    <w:p>
+      <w:pPr>
+        <w:rPr>
+          <w:lang w:val="es-AR"/>
+        </w:rPr>
+      </w:pPr>
+      <w:r>
+        <w:rPr>
+          <w:lang w:val="es-AR"/>
+        </w:rPr>
+        <w:t>IDEAS EXTRA:</w:t>
+      </w:r>
+    </w:p>
+    <w:p>
+      <w:pPr>
+        <w:rPr>
+          <w:lang w:val="es-AR"/>
+        </w:rPr>
+      </w:pPr>
+      <w:r>
+        <w:rPr>
+          <w:lang w:val="es-AR"/>
+        </w:rPr>
+        <w:tab/>
+        <w:t>MEC. PRINCIPAL: (ORBE)</w:t>
+      </w:r>
+    </w:p>
+    <w:p>
+      <w:pPr>
+        <w:pStyle w:val="Prrafodelista"/>
+        <w:rPr>
+          <w:sz w:val="24"/>
+          <w:lang w:val="es-AR"/>
+        </w:rPr>
+      </w:pPr>
+      <w:r>
+        <w:rPr>
+          <w:lang w:val="es-AR"/>
+        </w:rPr>
+        <w:t>1.</w:t>
+      </w:r>
+      <w:r>
+        <w:rPr>
+          <w:sz w:val="24"/>
+          <w:lang w:val="es-AR"/>
+        </w:rPr>
+        <w:t xml:space="preserve"> </w:t>
+      </w:r>
+      <w:r>
+        <w:rPr>
+          <w:sz w:val="24"/>
+          <w:lang w:val="es-AR"/>
+        </w:rPr>
+        <w:t xml:space="preserve">Cuando realizamos una combinación de colores correcta el orbe se iluminará y podremos usar el turno de uno de nuestros personajes para hacer una acción mucho más poderosa que una acción normal. </w:t>
+      </w:r>
+    </w:p>
+    <w:p>
+      <w:pPr>
+        <w:pStyle w:val="Prrafodelista"/>
+        <w:rPr>
+          <w:sz w:val="24"/>
+          <w:lang w:val="es-AR"/>
+        </w:rPr>
+      </w:pPr>
+      <w:r>
+        <w:rPr>
+          <w:sz w:val="24"/>
+          <w:lang w:val="es-AR"/>
+        </w:rPr>
+        <w:t>Por ejemplo, iluminamos el orbe de rojo cuando todos los cuadrantes son de ese color. En nuestro siguiente turno usamos a nuestro asesino para que active la habilidad causando una mega explosión de fuego que daña a todos los enemigos y los prende fuego.</w:t>
+      </w:r>
+    </w:p>
+    <w:p>
+      <w:pPr>
+        <w:pStyle w:val="Prrafodelista"/>
+        <w:rPr>
+          <w:sz w:val="24"/>
+          <w:lang w:val="es-AR"/>
+        </w:rPr>
+      </w:pPr>
+    </w:p>
+    <w:p>
+      <w:pPr>
+        <w:pStyle w:val="Prrafodelista"/>
+        <w:rPr>
+          <w:sz w:val="24"/>
+          <w:lang w:val="es-AR"/>
+        </w:rPr>
+      </w:pPr>
+      <w:r>
+        <w:rPr>
+          <w:sz w:val="24"/>
+          <w:lang w:val="es-AR"/>
+        </w:rPr>
+        <w:t>Luego de usar esta acción nuestro asesino cambiará el color de su posición a un color aleatorio. (</w:t>
+      </w:r>
       <w:proofErr w:type="spellStart"/>
       <w:r>
         <w:rPr>
-          <w:lang w:val="es-AR"/>
-        </w:rPr>
-        <w:t>esta</w:t>
+          <w:sz w:val="24"/>
+          <w:lang w:val="es-AR"/>
+        </w:rPr>
+        <w:t>Mod</w:t>
       </w:r>
       <w:proofErr w:type="spellEnd"/>
       <w:r>
         <w:rPr>
-          <w:lang w:val="es-AR"/>
-        </w:rPr>
-        <w:t xml:space="preserve"> terminada, aunque por culpa del veneno nuestro tanque cae derribado, su casilla se vuelve negra hasta que alguien lo reviva, así </w:t>
+          <w:sz w:val="24"/>
+          <w:lang w:val="es-AR"/>
+        </w:rPr>
+        <w:t xml:space="preserve">: todos los personajes cambian de color, esto tal vez es mejor ya que </w:t>
       </w:r>
       <w:proofErr w:type="spellStart"/>
       <w:r>
         <w:rPr>
-          <w:lang w:val="es-AR"/>
-        </w:rPr>
-        <w:t>cómo</w:t>
+          <w:sz w:val="24"/>
+          <w:lang w:val="es-AR"/>
+        </w:rPr>
+        <w:t>sino</w:t>
       </w:r>
       <w:proofErr w:type="spellEnd"/>
       <w:r>
         <w:rPr>
-          <w:lang w:val="es-AR"/>
-        </w:rPr>
-        <w:t xml:space="preserve"> su turno no tomará efecto.</w:t>
-      </w:r>
-    </w:p>
-    <w:p>
-      <w:pPr>
-        <w:rPr>
-          <w:lang w:val="es-AR"/>
-        </w:rPr>
-      </w:pPr>
-      <w:r>
-        <w:rPr>
+          <w:sz w:val="24"/>
+          <w:lang w:val="es-AR"/>
+        </w:rPr>
+        <w:t xml:space="preserve"> podemos recurrir a una estrategia dominante de estar usando el mismo combo siempre, </w:t>
+      </w:r>
+      <w:proofErr w:type="spellStart"/>
+      <w:r>
+        <w:rPr>
+          <w:sz w:val="24"/>
+          <w:lang w:val="es-AR"/>
+        </w:rPr>
+        <w:t>cons</w:t>
+      </w:r>
+      <w:proofErr w:type="spellEnd"/>
+      <w:r>
+        <w:rPr>
+          <w:sz w:val="24"/>
+          <w:lang w:val="es-AR"/>
+        </w:rPr>
+        <w:t>: no podemos planear una cadena de combos)</w:t>
+      </w:r>
+    </w:p>
+    <w:p>
+      <w:pPr>
+        <w:rPr>
+          <w:lang w:val="es-AR"/>
+        </w:rPr>
+      </w:pPr>
+    </w:p>
+    <w:p>
+      <w:pPr>
+        <w:rPr>
+          <w:lang w:val="es-AR"/>
+        </w:rPr>
+      </w:pPr>
+      <w:r>
+        <w:rPr>
+          <w:lang w:val="es-AR"/>
+        </w:rPr>
+        <w:tab/>
+        <w:t>MEC. PRINCIPAL: (ORBE)</w:t>
+      </w:r>
+    </w:p>
+    <w:p>
+      <w:pPr>
+        <w:pStyle w:val="Prrafodelista"/>
+        <w:rPr>
+          <w:sz w:val="24"/>
+          <w:lang w:val="es-AR"/>
+        </w:rPr>
+      </w:pPr>
+      <w:r>
+        <w:rPr>
+          <w:sz w:val="24"/>
+          <w:lang w:val="es-AR"/>
+        </w:rPr>
+        <w:t xml:space="preserve">(Una idea aún en revisión es hacer que luego de activar el orbe </w:t>
+      </w:r>
+      <w:r>
+        <w:rPr>
+          <w:sz w:val="24"/>
+          <w:lang w:val="es-AR"/>
+        </w:rPr>
+        <w:t>haya</w:t>
+      </w:r>
+      <w:r>
+        <w:rPr>
+          <w:sz w:val="24"/>
+          <w:lang w:val="es-AR"/>
+        </w:rPr>
+        <w:t xml:space="preserve"> un </w:t>
+      </w:r>
+      <w:proofErr w:type="spellStart"/>
+      <w:r>
+        <w:rPr>
+          <w:sz w:val="24"/>
+          <w:lang w:val="es-AR"/>
+        </w:rPr>
+        <w:t>debuff</w:t>
+      </w:r>
+      <w:proofErr w:type="spellEnd"/>
+      <w:r>
+        <w:rPr>
+          <w:sz w:val="24"/>
+          <w:lang w:val="es-AR"/>
+        </w:rPr>
+        <w:t xml:space="preserve"> que no nos deje mantenerlo activo mucho tiempo y forzándonos a usarlo, esto causaría que tengamos que manejar bien el orden en el que lanzamos habilidades con los personajes y el momento en el que prendemos el orbe</w:t>
+      </w:r>
+      <w:r>
+        <w:rPr>
+          <w:sz w:val="24"/>
+          <w:lang w:val="es-AR"/>
+        </w:rPr>
+        <w:t>, pero por otro lado podría hacer que sea más complejo todo</w:t>
+      </w:r>
+      <w:r>
+        <w:rPr>
+          <w:sz w:val="24"/>
+          <w:lang w:val="es-AR"/>
+        </w:rPr>
+        <w:t>)</w:t>
+      </w:r>
+    </w:p>
+    <w:p>
+      <w:pPr>
+        <w:rPr>
+          <w:lang w:val="es-AR"/>
+        </w:rPr>
+      </w:pPr>
+    </w:p>
+    <w:p>
+      <w:pPr>
+        <w:rPr>
+          <w:lang w:val="es-AR"/>
+        </w:rPr>
+      </w:pPr>
+    </w:p>
+    <w:p>
+      <w:pPr>
+        <w:pStyle w:val="Prrafodelista"/>
+        <w:rPr>
+          <w:sz w:val="24"/>
+          <w:lang w:val="es-AR"/>
+        </w:rPr>
+      </w:pPr>
+      <w:r>
+        <w:rPr>
+          <w:lang w:val="es-AR"/>
+        </w:rPr>
+        <w:t xml:space="preserve">2. </w:t>
+      </w:r>
+      <w:r>
+        <w:rPr>
+          <w:sz w:val="24"/>
+          <w:lang w:val="es-AR"/>
+        </w:rPr>
+        <w:t>Una de las cosas que se me ocurrían era que cada clase no pueda conseguir habilidades de 2 o 3 colores, es decir que no podrá usar a cierta clase para lograr hacer un combo o que nos limite a hacer cualquier combo posible.</w:t>
+      </w:r>
+      <w:r>
+        <w:rPr>
+          <w:sz w:val="24"/>
+          <w:lang w:val="es-AR"/>
+        </w:rPr>
+        <w:t xml:space="preserve"> (Seguramente)</w:t>
+      </w:r>
+    </w:p>
+    <w:p>
+      <w:pPr>
+        <w:pStyle w:val="Prrafodelista"/>
+        <w:rPr>
+          <w:sz w:val="24"/>
+          <w:lang w:val="es-AR"/>
+        </w:rPr>
+      </w:pPr>
+      <w:r>
+        <w:rPr>
+          <w:sz w:val="24"/>
           <w:lang w:val="es-AR"/>
         </w:rPr>
         <w:lastRenderedPageBreak/>
-        <w:t>Esto no es un problema, terminamos el combate con un ataque simple de nuestro espadachín, reclamamos la recompensa y volvemos al modo exploración en el mundo con nuestro tanque con poca vida, pero vivo.</w:t>
-      </w:r>
-    </w:p>
-    <w:p>
-      <w:pPr>
-        <w:rPr>
-          <w:lang w:val="es-AR"/>
-        </w:rPr>
-      </w:pPr>
-    </w:p>
-    <w:p>
-      <w:pPr>
-        <w:rPr>
-          <w:lang w:val="es-AR"/>
-        </w:rPr>
-      </w:pPr>
-    </w:p>
-    <w:p>
-      <w:pPr>
-        <w:rPr>
-          <w:lang w:val="es-AR"/>
-        </w:rPr>
-      </w:pPr>
-    </w:p>
-    <w:p>
-      <w:pPr>
-        <w:rPr>
-          <w:lang w:val="es-AR"/>
-        </w:rPr>
-      </w:pPr>
-      <w:r>
-        <w:rPr>
-          <w:lang w:val="es-AR"/>
-        </w:rPr>
-        <w:t>IDEAS EXTR</w:t>
-      </w:r>
-      <w:bookmarkStart w:id="0" w:name="_GoBack"/>
-      <w:bookmarkEnd w:id="0"/>
-      <w:r>
-        <w:rPr>
-          <w:lang w:val="es-AR"/>
-        </w:rPr>
-        <w:t>A:</w:t>
-      </w:r>
-    </w:p>
-    <w:p>
-      <w:pPr>
-        <w:pStyle w:val="Prrafodelista"/>
-        <w:rPr>
-          <w:sz w:val="24"/>
-          <w:lang w:val="es-AR"/>
-        </w:rPr>
-      </w:pPr>
-      <w:r>
-        <w:rPr>
-          <w:lang w:val="es-AR"/>
-        </w:rPr>
-        <w:t xml:space="preserve">2. </w:t>
-      </w:r>
-      <w:r>
-        <w:rPr>
-          <w:sz w:val="24"/>
-          <w:lang w:val="es-AR"/>
-        </w:rPr>
-        <w:t>U</w:t>
-      </w:r>
-      <w:r>
-        <w:rPr>
-          <w:sz w:val="24"/>
-          <w:lang w:val="es-AR"/>
-        </w:rPr>
-        <w:t>na de las cosas que se me ocurrían era que cada clase no pueda conseguir habilidades de 2</w:t>
-      </w:r>
-      <w:r>
-        <w:rPr>
-          <w:sz w:val="24"/>
-          <w:lang w:val="es-AR"/>
-        </w:rPr>
-        <w:t xml:space="preserve"> o 3</w:t>
-      </w:r>
-      <w:r>
-        <w:rPr>
-          <w:sz w:val="24"/>
-          <w:lang w:val="es-AR"/>
-        </w:rPr>
-        <w:t xml:space="preserve"> colores</w:t>
-      </w:r>
-      <w:r>
-        <w:rPr>
-          <w:sz w:val="24"/>
-          <w:lang w:val="es-AR"/>
-        </w:rPr>
-        <w:t>, es decir que no podrá usar a cierta clase para lograr hacer un combo o que nos limite a hacer cualquier combo posible.</w:t>
-      </w:r>
-    </w:p>
-    <w:p>
-      <w:pPr>
-        <w:pStyle w:val="Prrafodelista"/>
-        <w:rPr>
-          <w:sz w:val="24"/>
-          <w:lang w:val="es-AR"/>
-        </w:rPr>
-      </w:pPr>
-      <w:r>
-        <w:rPr>
-          <w:sz w:val="24"/>
-          <w:lang w:val="es-AR"/>
-        </w:rPr>
-        <w:t>2. Otra idea de la que no estoy tan seguro es que así cómo tienen 2 o 3 colores que no pueden aprender haya uno que dominen, potenciando este tipo de habilidades. Pero no me termina de cerrar.</w:t>
-      </w:r>
-    </w:p>
-    <w:p>
-      <w:pPr>
-        <w:rPr>
-          <w:lang w:val="es-AR"/>
-        </w:rPr>
-      </w:pPr>
+        <w:t>3</w:t>
+      </w:r>
+      <w:r>
+        <w:rPr>
+          <w:sz w:val="24"/>
+          <w:lang w:val="es-AR"/>
+        </w:rPr>
+        <w:t>. Otra idea de la que no estoy tan seguro es que así cómo tienen 2 o 3 colores que no pueden aprender haya uno que dominen, potenciando este tipo de habilidades. Pero no me termina de cerrar.</w:t>
+      </w:r>
+      <w:r>
+        <w:rPr>
+          <w:sz w:val="24"/>
+          <w:lang w:val="es-AR"/>
+        </w:rPr>
+        <w:t xml:space="preserve"> (Seguramente no)</w:t>
+      </w:r>
+    </w:p>
+    <w:p>
+      <w:pPr>
+        <w:pStyle w:val="Prrafodelista"/>
+        <w:rPr>
+          <w:sz w:val="24"/>
+          <w:lang w:val="es-AR"/>
+        </w:rPr>
+      </w:pPr>
+    </w:p>
+    <w:p>
+      <w:pPr>
+        <w:rPr>
+          <w:lang w:val="es-AR"/>
+        </w:rPr>
+      </w:pPr>
+      <w:r>
+        <w:rPr>
+          <w:lang w:val="es-AR"/>
+        </w:rPr>
+        <w:t>MECÁNICAS DESCARTADAS:</w:t>
+      </w:r>
+    </w:p>
+    <w:p>
+      <w:pPr>
+        <w:pStyle w:val="Prrafodelista"/>
+        <w:rPr>
+          <w:strike/>
+          <w:sz w:val="24"/>
+          <w:lang w:val="es-AR"/>
+        </w:rPr>
+      </w:pPr>
+      <w:r>
+        <w:rPr>
+          <w:strike/>
+          <w:sz w:val="24"/>
+          <w:lang w:val="es-AR"/>
+        </w:rPr>
+        <w:t>C</w:t>
+      </w:r>
+      <w:r>
+        <w:rPr>
+          <w:strike/>
+          <w:sz w:val="24"/>
+          <w:lang w:val="es-AR"/>
+        </w:rPr>
+        <w:t>ada cuadrante tendrá un efecto en las habilidades que use la persona que este parado sobre él y también tendrá un efecto menor en los personajes que estén a sus costados (que compartan un borde).</w:t>
+      </w:r>
+    </w:p>
+    <w:p>
+      <w:pPr>
+        <w:pStyle w:val="Prrafodelista"/>
+        <w:rPr>
+          <w:strike/>
+          <w:sz w:val="24"/>
+          <w:lang w:val="es-AR"/>
+        </w:rPr>
+      </w:pPr>
+      <w:r>
+        <w:rPr>
+          <w:strike/>
+          <w:sz w:val="24"/>
+          <w:lang w:val="es-AR"/>
+        </w:rPr>
+        <w:t xml:space="preserve">Por ejemplo, nuestro mago comenzó el combate con luz azul, lo que reducirá el costo de maná de sus habilidades. Y cómo está al lado de un cuadrante verde y uno amarillo recibirá un pequeño </w:t>
+      </w:r>
+      <w:proofErr w:type="spellStart"/>
+      <w:r>
+        <w:rPr>
+          <w:strike/>
+          <w:sz w:val="24"/>
+          <w:lang w:val="es-AR"/>
+        </w:rPr>
+        <w:t>boost</w:t>
+      </w:r>
+      <w:proofErr w:type="spellEnd"/>
+      <w:r>
+        <w:rPr>
+          <w:strike/>
+          <w:sz w:val="24"/>
+          <w:lang w:val="es-AR"/>
+        </w:rPr>
+        <w:t xml:space="preserve"> a su velocidad y a su vida.</w:t>
+      </w:r>
     </w:p>
     <w:sectPr>
       <w:pgSz w:w="12240" w:h="15840"/>
@@ -3112,6 +3824,7 @@
   <w:style w:type="character" w:default="1" w:styleId="Fuentedeprrafopredeter">
     <w:name w:val="Default Paragraph Font"/>
     <w:uiPriority w:val="1"/>
+    <w:semiHidden/>
     <w:unhideWhenUsed/>
   </w:style>
   <w:style w:type="table" w:default="1" w:styleId="Tablanormal">

</xml_diff>